<commit_message>
final fixes and finished
</commit_message>
<xml_diff>
--- a/UserDocumentation.docx
+++ b/UserDocumentation.docx
@@ -49,23 +49,388 @@
     <w:p>
       <w:pPr>
         <w:rPr>
-          <w:b/>
-          <w:bCs/>
+          <w:rFonts w:ascii="Times New Roman" w:hAnsi="Times New Roman" w:cs="Times New Roman"/>
+          <w:sz w:val="24"/>
+          <w:szCs w:val="24"/>
+        </w:rPr>
+      </w:pPr>
+      <w:r>
+        <w:rPr>
+          <w:rFonts w:ascii="Times New Roman" w:hAnsi="Times New Roman" w:cs="Times New Roman"/>
+          <w:sz w:val="24"/>
+          <w:szCs w:val="24"/>
+        </w:rPr>
+        <w:t xml:space="preserve">A task management system that allows users to create tasks, assign them to team members, and track their progress. The list created </w:t>
+      </w:r>
+      <w:r>
+        <w:rPr>
+          <w:rFonts w:ascii="Times New Roman" w:hAnsi="Times New Roman" w:cs="Times New Roman"/>
+          <w:sz w:val="24"/>
+          <w:szCs w:val="24"/>
+        </w:rPr>
+        <w:t>ar</w:t>
+      </w:r>
+      <w:r>
+        <w:rPr>
+          <w:rFonts w:ascii="Times New Roman" w:hAnsi="Times New Roman" w:cs="Times New Roman"/>
+          <w:sz w:val="24"/>
+          <w:szCs w:val="24"/>
+        </w:rPr>
+        <w:t>e names of individuals utilizing the app, sort by task completed and time taken to complete the task. The system also provide</w:t>
+      </w:r>
+      <w:r>
+        <w:rPr>
+          <w:rFonts w:ascii="Times New Roman" w:hAnsi="Times New Roman" w:cs="Times New Roman"/>
+          <w:sz w:val="24"/>
+          <w:szCs w:val="24"/>
+        </w:rPr>
+        <w:t>s</w:t>
+      </w:r>
+      <w:r>
+        <w:rPr>
+          <w:rFonts w:ascii="Times New Roman" w:hAnsi="Times New Roman" w:cs="Times New Roman"/>
+          <w:sz w:val="24"/>
+          <w:szCs w:val="24"/>
+        </w:rPr>
+        <w:t xml:space="preserve"> features such as time tracking, and notifications for the app to showcase creativity for the application.</w:t>
+      </w:r>
+    </w:p>
+    <w:p>
+      <w:pPr>
+        <w:rPr>
+          <w:rFonts w:ascii="Times New Roman" w:hAnsi="Times New Roman" w:cs="Times New Roman"/>
+          <w:sz w:val="24"/>
+          <w:szCs w:val="24"/>
+        </w:rPr>
+      </w:pPr>
+    </w:p>
+    <w:p>
+      <w:pPr>
+        <w:rPr>
+          <w:rFonts w:ascii="Times New Roman" w:hAnsi="Times New Roman" w:cs="Times New Roman"/>
+          <w:sz w:val="32"/>
+          <w:szCs w:val="32"/>
+        </w:rPr>
+      </w:pPr>
+      <w:r>
+        <w:rPr>
+          <w:rFonts w:ascii="Times New Roman" w:hAnsi="Times New Roman" w:cs="Times New Roman"/>
+          <w:sz w:val="32"/>
+          <w:szCs w:val="32"/>
+        </w:rPr>
+        <w:t>Functionality</w:t>
+      </w:r>
+    </w:p>
+    <w:p>
+      <w:pPr>
+        <w:pStyle w:val="ListParagraph"/>
+        <w:numPr>
+          <w:ilvl w:val="0"/>
+          <w:numId w:val="2"/>
+        </w:numPr>
+        <w:rPr>
+          <w:rFonts w:ascii="Times New Roman" w:hAnsi="Times New Roman" w:cs="Times New Roman"/>
+          <w:sz w:val="24"/>
+          <w:szCs w:val="24"/>
+        </w:rPr>
+      </w:pPr>
+      <w:r>
+        <w:rPr>
+          <w:rFonts w:ascii="Times New Roman" w:hAnsi="Times New Roman" w:cs="Times New Roman"/>
+          <w:sz w:val="24"/>
+          <w:szCs w:val="24"/>
+        </w:rPr>
+        <w:t>Multi-User Addition to the system is implemented, different users may register the task they are doing and track the time they set for themselves.</w:t>
+      </w:r>
+    </w:p>
+    <w:p>
+      <w:pPr>
+        <w:pStyle w:val="ListParagraph"/>
+        <w:numPr>
+          <w:ilvl w:val="0"/>
+          <w:numId w:val="2"/>
+        </w:numPr>
+        <w:rPr>
+          <w:rFonts w:ascii="Times New Roman" w:hAnsi="Times New Roman" w:cs="Times New Roman"/>
+          <w:sz w:val="24"/>
+          <w:szCs w:val="24"/>
+        </w:rPr>
+      </w:pPr>
+      <w:r>
+        <w:rPr>
+          <w:rFonts w:ascii="Times New Roman" w:hAnsi="Times New Roman" w:cs="Times New Roman"/>
+          <w:sz w:val="24"/>
+          <w:szCs w:val="24"/>
+        </w:rPr>
+        <w:t>Tracks progress of task assigned to users, through a progress-bar specific to each user to encourage completion of task.</w:t>
+      </w:r>
+    </w:p>
+    <w:p>
+      <w:pPr>
+        <w:pStyle w:val="ListParagraph"/>
+        <w:numPr>
+          <w:ilvl w:val="0"/>
+          <w:numId w:val="2"/>
+        </w:numPr>
+        <w:rPr>
+          <w:rFonts w:ascii="Times New Roman" w:hAnsi="Times New Roman" w:cs="Times New Roman"/>
+          <w:sz w:val="24"/>
+          <w:szCs w:val="24"/>
+        </w:rPr>
+      </w:pPr>
+      <w:r>
+        <w:rPr>
+          <w:rFonts w:ascii="Times New Roman" w:hAnsi="Times New Roman" w:cs="Times New Roman"/>
+          <w:sz w:val="24"/>
+          <w:szCs w:val="24"/>
+        </w:rPr>
+        <w:t xml:space="preserve">A user may enter that they completed a task to increase their progress and show they are active. </w:t>
+      </w:r>
+    </w:p>
+    <w:p>
+      <w:pPr>
+        <w:pStyle w:val="ListParagraph"/>
+        <w:numPr>
+          <w:ilvl w:val="0"/>
+          <w:numId w:val="2"/>
+        </w:numPr>
+        <w:rPr>
+          <w:rFonts w:ascii="Times New Roman" w:hAnsi="Times New Roman" w:cs="Times New Roman"/>
+          <w:sz w:val="24"/>
+          <w:szCs w:val="24"/>
+        </w:rPr>
+      </w:pPr>
+      <w:r>
+        <w:rPr>
+          <w:rFonts w:ascii="Times New Roman" w:hAnsi="Times New Roman" w:cs="Times New Roman"/>
+          <w:sz w:val="24"/>
+          <w:szCs w:val="24"/>
+        </w:rPr>
+        <w:t>Allows edits to task for mistakes made on entry, such as incorrect names, amount of time expected to do the task and name of the task being done.</w:t>
+      </w:r>
+    </w:p>
+    <w:p>
+      <w:pPr>
+        <w:pStyle w:val="ListParagraph"/>
+        <w:numPr>
+          <w:ilvl w:val="0"/>
+          <w:numId w:val="2"/>
+        </w:numPr>
+        <w:rPr>
+          <w:rFonts w:ascii="Times New Roman" w:hAnsi="Times New Roman" w:cs="Times New Roman"/>
+          <w:sz w:val="24"/>
+          <w:szCs w:val="24"/>
+        </w:rPr>
+      </w:pPr>
+      <w:r>
+        <w:rPr>
+          <w:rFonts w:ascii="Times New Roman" w:hAnsi="Times New Roman" w:cs="Times New Roman"/>
+          <w:sz w:val="24"/>
+          <w:szCs w:val="24"/>
+        </w:rPr>
+        <w:t>The program also encourages collaboration between users through an overall progress-bar that tracks the amount of task hours completed by all users.</w:t>
+      </w:r>
+    </w:p>
+    <w:p>
+      <w:pPr>
+        <w:pStyle w:val="ListParagraph"/>
+        <w:numPr>
+          <w:ilvl w:val="0"/>
+          <w:numId w:val="2"/>
+        </w:numPr>
+        <w:rPr>
+          <w:rFonts w:ascii="Times New Roman" w:hAnsi="Times New Roman" w:cs="Times New Roman"/>
+          <w:sz w:val="24"/>
+          <w:szCs w:val="24"/>
+        </w:rPr>
+      </w:pPr>
+      <w:r>
+        <w:rPr>
+          <w:rFonts w:ascii="Times New Roman" w:hAnsi="Times New Roman" w:cs="Times New Roman"/>
+          <w:sz w:val="24"/>
+          <w:szCs w:val="24"/>
+        </w:rPr>
+        <w:t xml:space="preserve">The program also sorts the </w:t>
+      </w:r>
+      <w:proofErr w:type="gramStart"/>
+      <w:r>
+        <w:rPr>
+          <w:rFonts w:ascii="Times New Roman" w:hAnsi="Times New Roman" w:cs="Times New Roman"/>
+          <w:sz w:val="24"/>
+          <w:szCs w:val="24"/>
+        </w:rPr>
+        <w:t>users</w:t>
+      </w:r>
+      <w:proofErr w:type="gramEnd"/>
+      <w:r>
+        <w:rPr>
+          <w:rFonts w:ascii="Times New Roman" w:hAnsi="Times New Roman" w:cs="Times New Roman"/>
+          <w:sz w:val="24"/>
+          <w:szCs w:val="24"/>
+        </w:rPr>
+        <w:t xml:space="preserve">  </w:t>
+      </w:r>
+    </w:p>
+    <w:p>
+      <w:pPr>
+        <w:pStyle w:val="ListParagraph"/>
+        <w:numPr>
+          <w:ilvl w:val="0"/>
+          <w:numId w:val="2"/>
+        </w:numPr>
+        <w:rPr>
+          <w:rFonts w:ascii="Times New Roman" w:hAnsi="Times New Roman" w:cs="Times New Roman"/>
+          <w:sz w:val="24"/>
+          <w:szCs w:val="24"/>
+        </w:rPr>
+      </w:pPr>
+      <w:r>
+        <w:rPr>
+          <w:rFonts w:ascii="Times New Roman" w:hAnsi="Times New Roman" w:cs="Times New Roman"/>
+          <w:sz w:val="24"/>
+          <w:szCs w:val="24"/>
+        </w:rPr>
+        <w:t>Tasks May be deleted as well by selecting the specific user and task through a drop down in case they were not meant to be used.</w:t>
+      </w:r>
+    </w:p>
+    <w:p>
+      <w:pPr>
+        <w:rPr>
           <w:sz w:val="24"/>
           <w:szCs w:val="24"/>
           <w:u w:val="single"/>
-          <w:lang w:val="en-JM"/>
-        </w:rPr>
-      </w:pPr>
-      <w:r>
-        <w:rPr>
-          <w:b/>
-          <w:bCs/>
+        </w:rPr>
+      </w:pPr>
+    </w:p>
+    <w:p>
+      <w:pPr>
+        <w:rPr>
           <w:sz w:val="24"/>
           <w:szCs w:val="24"/>
           <w:u w:val="single"/>
-          <w:lang w:val="en-JM"/>
-        </w:rPr>
+        </w:rPr>
+      </w:pPr>
+    </w:p>
+    <w:p>
+      <w:pPr>
+        <w:rPr>
+          <w:sz w:val="24"/>
+          <w:szCs w:val="24"/>
+          <w:u w:val="single"/>
+        </w:rPr>
+      </w:pPr>
+    </w:p>
+    <w:p>
+      <w:pPr>
+        <w:rPr>
+          <w:sz w:val="24"/>
+          <w:szCs w:val="24"/>
+          <w:u w:val="single"/>
+        </w:rPr>
+      </w:pPr>
+    </w:p>
+    <w:p>
+      <w:pPr>
+        <w:rPr>
+          <w:sz w:val="24"/>
+          <w:szCs w:val="24"/>
+          <w:u w:val="single"/>
+        </w:rPr>
+      </w:pPr>
+    </w:p>
+    <w:p>
+      <w:pPr>
+        <w:rPr>
+          <w:sz w:val="24"/>
+          <w:szCs w:val="24"/>
+          <w:u w:val="single"/>
+        </w:rPr>
+      </w:pPr>
+    </w:p>
+    <w:p>
+      <w:pPr>
+        <w:rPr>
+          <w:sz w:val="24"/>
+          <w:szCs w:val="24"/>
+          <w:u w:val="single"/>
+        </w:rPr>
+      </w:pPr>
+    </w:p>
+    <w:p>
+      <w:pPr>
+        <w:rPr>
+          <w:sz w:val="24"/>
+          <w:szCs w:val="24"/>
+          <w:u w:val="single"/>
+        </w:rPr>
+      </w:pPr>
+    </w:p>
+    <w:p>
+      <w:pPr>
+        <w:rPr>
+          <w:sz w:val="24"/>
+          <w:szCs w:val="24"/>
+          <w:u w:val="single"/>
+        </w:rPr>
+      </w:pPr>
+    </w:p>
+    <w:p>
+      <w:pPr>
+        <w:rPr>
+          <w:sz w:val="24"/>
+          <w:szCs w:val="24"/>
+          <w:u w:val="single"/>
+        </w:rPr>
+      </w:pPr>
+    </w:p>
+    <w:p>
+      <w:pPr>
+        <w:rPr>
+          <w:sz w:val="24"/>
+          <w:szCs w:val="24"/>
+          <w:u w:val="single"/>
+        </w:rPr>
+      </w:pPr>
+    </w:p>
+    <w:p>
+      <w:pPr>
+        <w:rPr>
+          <w:sz w:val="24"/>
+          <w:szCs w:val="24"/>
+          <w:u w:val="single"/>
+        </w:rPr>
+      </w:pPr>
+    </w:p>
+    <w:p>
+      <w:pPr>
+        <w:rPr>
+          <w:sz w:val="24"/>
+          <w:szCs w:val="24"/>
+          <w:u w:val="single"/>
+        </w:rPr>
+      </w:pPr>
+    </w:p>
+    <w:p>
+      <w:pPr>
+        <w:rPr>
+          <w:b/>
+          <w:bCs/>
+          <w:sz w:val="24"/>
+          <w:szCs w:val="24"/>
+          <w:u w:val="single"/>
+          <w:lang w:val="en-JM"/>
+        </w:rPr>
+      </w:pPr>
+      <w:r>
+        <w:rPr>
+          <w:b/>
+          <w:bCs/>
+          <w:sz w:val="24"/>
+          <w:szCs w:val="24"/>
+          <w:u w:val="single"/>
+          <w:lang w:val="en-JM"/>
+        </w:rPr>
+        <w:lastRenderedPageBreak/>
         <w:t>Main Panel</w:t>
       </w:r>
     </w:p>
@@ -343,6 +708,24 @@
     <w:p>
       <w:pPr>
         <w:rPr>
+          <w:sz w:val="24"/>
+          <w:szCs w:val="24"/>
+          <w:lang w:val="en-JM"/>
+        </w:rPr>
+      </w:pPr>
+    </w:p>
+    <w:p>
+      <w:pPr>
+        <w:rPr>
+          <w:sz w:val="24"/>
+          <w:szCs w:val="24"/>
+          <w:lang w:val="en-JM"/>
+        </w:rPr>
+      </w:pPr>
+    </w:p>
+    <w:p>
+      <w:pPr>
+        <w:rPr>
           <w:b/>
           <w:bCs/>
           <w:sz w:val="24"/>
@@ -1172,6 +1555,119 @@
 <file path=word/numbering.xml><?xml version="1.0" encoding="utf-8"?>
 <w:numbering xmlns:wpc="http://schemas.microsoft.com/office/word/2010/wordprocessingCanvas" xmlns:cx="http://schemas.microsoft.com/office/drawing/2014/chartex" xmlns:cx1="http://schemas.microsoft.com/office/drawing/2015/9/8/chartex" xmlns:cx2="http://schemas.microsoft.com/office/drawing/2015/10/21/chartex" xmlns:cx3="http://schemas.microsoft.com/office/drawing/2016/5/9/chartex" xmlns:cx4="http://schemas.microsoft.com/office/drawing/2016/5/10/chartex" xmlns:cx5="http://schemas.microsoft.com/office/drawing/2016/5/11/chartex" xmlns:cx6="http://schemas.microsoft.com/office/drawing/2016/5/12/chartex" xmlns:cx7="http://schemas.microsoft.com/office/drawing/2016/5/13/chartex" xmlns:cx8="http://schemas.microsoft.com/office/drawing/2016/5/14/chartex" xmlns:mc="http://schemas.openxmlformats.org/markup-compatibility/2006" xmlns:aink="http://schemas.microsoft.com/office/drawing/2016/ink" xmlns:am3d="http://schemas.microsoft.com/office/drawing/2017/model3d" xmlns:o="urn:schemas-microsoft-com:office:office" xmlns:oel="http://schemas.microsoft.com/office/2019/extlst" xmlns:r="http://schemas.openxmlformats.org/officeDocument/2006/relationships" xmlns:m="http://schemas.openxmlformats.org/officeDocument/2006/math" xmlns:v="urn:schemas-microsoft-com:vml" xmlns:wp14="http://schemas.microsoft.com/office/word/2010/wordprocessingDrawing" xmlns:wp="http://schemas.openxmlformats.org/drawingml/2006/wordprocessingDrawing" xmlns:w10="urn:schemas-microsoft-com:office:word" xmlns:w="http://schemas.openxmlformats.org/wordprocessingml/2006/main" xmlns:w14="http://schemas.microsoft.com/office/word/2010/wordml" xmlns:w15="http://schemas.microsoft.com/office/word/2012/wordml" xmlns:w16cex="http://schemas.microsoft.com/office/word/2018/wordml/cex" xmlns:w16cid="http://schemas.microsoft.com/office/word/2016/wordml/cid" xmlns:w16="http://schemas.microsoft.com/office/word/2018/wordml" xmlns:w16du="http://schemas.microsoft.com/office/word/2023/wordml/word16du" xmlns:w16sdtdh="http://schemas.microsoft.com/office/word/2020/wordml/sdtdatahash" xmlns:w16se="http://schemas.microsoft.com/office/word/2015/wordml/symex" xmlns:wpg="http://schemas.microsoft.com/office/word/2010/wordprocessingGroup" xmlns:wpi="http://schemas.microsoft.com/office/word/2010/wordprocessingInk" xmlns:wne="http://schemas.microsoft.com/office/word/2006/wordml" xmlns:wps="http://schemas.microsoft.com/office/word/2010/wordprocessingShape" mc:Ignorable="w14 w15 w16se w16cid w16 w16cex w16sdtdh wp14">
   <w:abstractNum w:abstractNumId="0" w15:restartNumberingAfterBreak="0">
+    <w:nsid w:val="0E80672F"/>
+    <w:multiLevelType w:val="hybridMultilevel"/>
+    <w:tmpl w:val="6602DD0E"/>
+    <w:lvl w:ilvl="0" w:tplc="04090001">
+      <w:start w:val="1"/>
+      <w:numFmt w:val="bullet"/>
+      <w:lvlText w:val=""/>
+      <w:lvlJc w:val="left"/>
+      <w:pPr>
+        <w:ind w:left="720" w:hanging="360"/>
+      </w:pPr>
+      <w:rPr>
+        <w:rFonts w:ascii="Symbol" w:hAnsi="Symbol" w:hint="default"/>
+      </w:rPr>
+    </w:lvl>
+    <w:lvl w:ilvl="1" w:tplc="04090003" w:tentative="1">
+      <w:start w:val="1"/>
+      <w:numFmt w:val="bullet"/>
+      <w:lvlText w:val="o"/>
+      <w:lvlJc w:val="left"/>
+      <w:pPr>
+        <w:ind w:left="1440" w:hanging="360"/>
+      </w:pPr>
+      <w:rPr>
+        <w:rFonts w:ascii="Courier New" w:hAnsi="Courier New" w:cs="Courier New" w:hint="default"/>
+      </w:rPr>
+    </w:lvl>
+    <w:lvl w:ilvl="2" w:tplc="04090005" w:tentative="1">
+      <w:start w:val="1"/>
+      <w:numFmt w:val="bullet"/>
+      <w:lvlText w:val=""/>
+      <w:lvlJc w:val="left"/>
+      <w:pPr>
+        <w:ind w:left="2160" w:hanging="360"/>
+      </w:pPr>
+      <w:rPr>
+        <w:rFonts w:ascii="Wingdings" w:hAnsi="Wingdings" w:hint="default"/>
+      </w:rPr>
+    </w:lvl>
+    <w:lvl w:ilvl="3" w:tplc="04090001" w:tentative="1">
+      <w:start w:val="1"/>
+      <w:numFmt w:val="bullet"/>
+      <w:lvlText w:val=""/>
+      <w:lvlJc w:val="left"/>
+      <w:pPr>
+        <w:ind w:left="2880" w:hanging="360"/>
+      </w:pPr>
+      <w:rPr>
+        <w:rFonts w:ascii="Symbol" w:hAnsi="Symbol" w:hint="default"/>
+      </w:rPr>
+    </w:lvl>
+    <w:lvl w:ilvl="4" w:tplc="04090003" w:tentative="1">
+      <w:start w:val="1"/>
+      <w:numFmt w:val="bullet"/>
+      <w:lvlText w:val="o"/>
+      <w:lvlJc w:val="left"/>
+      <w:pPr>
+        <w:ind w:left="3600" w:hanging="360"/>
+      </w:pPr>
+      <w:rPr>
+        <w:rFonts w:ascii="Courier New" w:hAnsi="Courier New" w:cs="Courier New" w:hint="default"/>
+      </w:rPr>
+    </w:lvl>
+    <w:lvl w:ilvl="5" w:tplc="04090005" w:tentative="1">
+      <w:start w:val="1"/>
+      <w:numFmt w:val="bullet"/>
+      <w:lvlText w:val=""/>
+      <w:lvlJc w:val="left"/>
+      <w:pPr>
+        <w:ind w:left="4320" w:hanging="360"/>
+      </w:pPr>
+      <w:rPr>
+        <w:rFonts w:ascii="Wingdings" w:hAnsi="Wingdings" w:hint="default"/>
+      </w:rPr>
+    </w:lvl>
+    <w:lvl w:ilvl="6" w:tplc="04090001" w:tentative="1">
+      <w:start w:val="1"/>
+      <w:numFmt w:val="bullet"/>
+      <w:lvlText w:val=""/>
+      <w:lvlJc w:val="left"/>
+      <w:pPr>
+        <w:ind w:left="5040" w:hanging="360"/>
+      </w:pPr>
+      <w:rPr>
+        <w:rFonts w:ascii="Symbol" w:hAnsi="Symbol" w:hint="default"/>
+      </w:rPr>
+    </w:lvl>
+    <w:lvl w:ilvl="7" w:tplc="04090003" w:tentative="1">
+      <w:start w:val="1"/>
+      <w:numFmt w:val="bullet"/>
+      <w:lvlText w:val="o"/>
+      <w:lvlJc w:val="left"/>
+      <w:pPr>
+        <w:ind w:left="5760" w:hanging="360"/>
+      </w:pPr>
+      <w:rPr>
+        <w:rFonts w:ascii="Courier New" w:hAnsi="Courier New" w:cs="Courier New" w:hint="default"/>
+      </w:rPr>
+    </w:lvl>
+    <w:lvl w:ilvl="8" w:tplc="04090005" w:tentative="1">
+      <w:start w:val="1"/>
+      <w:numFmt w:val="bullet"/>
+      <w:lvlText w:val=""/>
+      <w:lvlJc w:val="left"/>
+      <w:pPr>
+        <w:ind w:left="6480" w:hanging="360"/>
+      </w:pPr>
+      <w:rPr>
+        <w:rFonts w:ascii="Wingdings" w:hAnsi="Wingdings" w:hint="default"/>
+      </w:rPr>
+    </w:lvl>
+  </w:abstractNum>
+  <w:abstractNum w:abstractNumId="1" w15:restartNumberingAfterBreak="0">
     <w:nsid w:val="5B7C742A"/>
     <w:multiLevelType w:val="hybridMultilevel"/>
     <w:tmpl w:val="7B4221E0"/>
@@ -1285,6 +1781,9 @@
     </w:lvl>
   </w:abstractNum>
   <w:num w:numId="1" w16cid:durableId="361790758">
+    <w:abstractNumId w:val="1"/>
+  </w:num>
+  <w:num w:numId="2" w16cid:durableId="1374647909">
     <w:abstractNumId w:val="0"/>
   </w:num>
 </w:numbering>

</xml_diff>